<commit_message>
Started on internal grn
</commit_message>
<xml_diff>
--- a/uploads/WizERP Changes 2020-10-23.docx
+++ b/uploads/WizERP Changes 2020-10-23.docx
@@ -14,6 +14,7 @@
           <w:color w:val="385623" w:themeColor="accent6" w:themeShade="80"/>
         </w:rPr>
       </w:pPr>
+      <w:bookmarkStart w:id="0" w:name="_GoBack"/>
       <w:r>
         <w:rPr>
           <w:color w:val="385623" w:themeColor="accent6" w:themeShade="80"/>
@@ -384,8 +385,6 @@
           <w:color w:val="385623" w:themeColor="accent6" w:themeShade="80"/>
         </w:rPr>
       </w:pPr>
-      <w:bookmarkStart w:id="0" w:name="_GoBack"/>
-      <w:bookmarkEnd w:id="0"/>
     </w:p>
     <w:p>
       <w:pPr>
@@ -976,6 +975,7 @@
       </w:tr>
     </w:tbl>
     <w:p/>
+    <w:bookmarkEnd w:id="0"/>
     <w:p/>
     <w:sectPr>
       <w:pgSz w:w="12240" w:h="15840"/>

</xml_diff>

<commit_message>
Added the word doc with the changes
</commit_message>
<xml_diff>
--- a/uploads/WizERP Changes 2020-10-23.docx
+++ b/uploads/WizERP Changes 2020-10-23.docx
@@ -14,6 +14,7 @@
           <w:color w:val="385623" w:themeColor="accent6" w:themeShade="80"/>
         </w:rPr>
       </w:pPr>
+      <w:bookmarkStart w:id="0" w:name="_GoBack"/>
       <w:r>
         <w:rPr>
           <w:color w:val="385623" w:themeColor="accent6" w:themeShade="80"/>
@@ -375,25 +376,33 @@
     </w:p>
     <w:p>
       <w:pPr>
+        <w:shd w:val="clear" w:color="auto" w:fill="E2EFD9" w:themeFill="accent6" w:themeFillTint="33"/>
         <w:rPr>
           <w:b/>
           <w:bCs/>
           <w:i/>
           <w:iCs/>
-          <w:color w:val="FF0000"/>
-        </w:rPr>
-      </w:pPr>
-    </w:p>
-    <w:p>
-      <w:r>
-        <w:t>Check on items extension/ ad</w:t>
-      </w:r>
-      <w:bookmarkStart w:id="0" w:name="_GoBack"/>
-      <w:bookmarkEnd w:id="0"/>
-      <w:r>
-        <w:t xml:space="preserve">justment? page, there is a link called </w:t>
-      </w:r>
-      <w:r>
+          <w:color w:val="385623" w:themeColor="accent6" w:themeShade="80"/>
+        </w:rPr>
+      </w:pPr>
+    </w:p>
+    <w:p>
+      <w:pPr>
+        <w:shd w:val="clear" w:color="auto" w:fill="E2EFD9" w:themeFill="accent6" w:themeFillTint="33"/>
+        <w:rPr>
+          <w:color w:val="385623" w:themeColor="accent6" w:themeShade="80"/>
+        </w:rPr>
+      </w:pPr>
+      <w:r>
+        <w:rPr>
+          <w:color w:val="385623" w:themeColor="accent6" w:themeShade="80"/>
+        </w:rPr>
+        <w:t xml:space="preserve">Check on items extension/ adjustment? page, there is a link called </w:t>
+      </w:r>
+      <w:r>
+        <w:rPr>
+          <w:color w:val="385623" w:themeColor="accent6" w:themeShade="80"/>
+        </w:rPr>
         <w:t>item below the button</w:t>
       </w:r>
     </w:p>
@@ -966,6 +975,7 @@
       </w:tr>
     </w:tbl>
     <w:p/>
+    <w:bookmarkEnd w:id="0"/>
     <w:p/>
     <w:sectPr>
       <w:pgSz w:w="12240" w:h="15840"/>

</xml_diff>